<commit_message>
modificaciones finales sprint #2
</commit_message>
<xml_diff>
--- a/Sprint-2_Grupo 12 - NRC-2113.docx
+++ b/Sprint-2_Grupo 12 - NRC-2113.docx
@@ -6808,6 +6808,7 @@
         <w:rPr>
           <w:rFonts w:ascii="Arial" w:eastAsia="Arial" w:hAnsi="Arial" w:cs="Arial"/>
           <w:b/>
+          <w:noProof/>
           <w:color w:val="000000"/>
           <w:sz w:val="24"/>
           <w:szCs w:val="24"/>
@@ -6956,6 +6957,7 @@
         <w:rPr>
           <w:rFonts w:ascii="Arial" w:eastAsia="Arial" w:hAnsi="Arial" w:cs="Arial"/>
           <w:b/>
+          <w:noProof/>
           <w:color w:val="000000"/>
           <w:sz w:val="24"/>
           <w:szCs w:val="24"/>
@@ -7108,6 +7110,7 @@
         <w:rPr>
           <w:rFonts w:ascii="Arial" w:eastAsia="Arial" w:hAnsi="Arial" w:cs="Arial"/>
           <w:b/>
+          <w:noProof/>
           <w:color w:val="000000"/>
           <w:sz w:val="24"/>
           <w:szCs w:val="24"/>
@@ -7250,6 +7253,7 @@
         <w:rPr>
           <w:rFonts w:ascii="Arial" w:eastAsia="Arial" w:hAnsi="Arial" w:cs="Arial"/>
           <w:b/>
+          <w:noProof/>
           <w:color w:val="000000"/>
           <w:sz w:val="24"/>
           <w:szCs w:val="24"/>
@@ -7386,6 +7390,7 @@
         <w:rPr>
           <w:rFonts w:ascii="Arial" w:eastAsia="Arial" w:hAnsi="Arial" w:cs="Arial"/>
           <w:b/>
+          <w:noProof/>
           <w:color w:val="000000"/>
           <w:sz w:val="24"/>
           <w:szCs w:val="24"/>
@@ -7429,25 +7434,7 @@
     </w:p>
     <w:p>
       <w:r>
-        <w:t xml:space="preserve">La vista de creación de </w:t>
-      </w:r>
-      <w:r>
-        <w:t>usuarios</w:t>
-      </w:r>
-      <w:r>
-        <w:t xml:space="preserve"> permite crear </w:t>
-      </w:r>
-      <w:r>
-        <w:t xml:space="preserve">usuarios de cualquier de los 3 tipos permitidos </w:t>
-      </w:r>
-      <w:r>
-        <w:t>(superadministrador/administrador/usuario final)</w:t>
-      </w:r>
-      <w:r>
-        <w:t>. Los tipos de datos están considerados según lo especificado por el cliente Concha y Toro para sus empleados. E</w:t>
-      </w:r>
-      <w:r>
-        <w:t>ste ejemplo corresponde tanto para administrador como para superadministrador.</w:t>
+        <w:t>La vista de creación de usuarios permite crear usuarios de cualquier de los 3 tipos permitidos (superadministrador/administrador/usuario final). Los tipos de datos están considerados según lo especificado por el cliente Concha y Toro para sus empleados. Este ejemplo corresponde tanto para administrador como para superadministrador.</w:t>
       </w:r>
     </w:p>
     <w:p>
@@ -7557,6 +7544,7 @@
         <w:rPr>
           <w:rFonts w:ascii="Arial" w:eastAsia="Arial" w:hAnsi="Arial" w:cs="Arial"/>
           <w:b/>
+          <w:noProof/>
           <w:color w:val="000000"/>
           <w:sz w:val="24"/>
           <w:szCs w:val="24"/>
@@ -7600,25 +7588,7 @@
     </w:p>
     <w:p>
       <w:r>
-        <w:t xml:space="preserve">La vista de </w:t>
-      </w:r>
-      <w:r>
-        <w:t>edición</w:t>
-      </w:r>
-      <w:r>
-        <w:t xml:space="preserve"> de usuarios permite </w:t>
-      </w:r>
-      <w:r>
-        <w:t xml:space="preserve">modificar la información de los </w:t>
-      </w:r>
-      <w:r>
-        <w:t xml:space="preserve">usuarios de cualquier de los </w:t>
-      </w:r>
-      <w:r>
-        <w:t>3</w:t>
-      </w:r>
-      <w:r>
-        <w:t xml:space="preserve"> tipos permitidos (superadministrador/administrador/usuario final). Los tipos de datos están considerados según lo especificado por el cliente Concha y Toro para sus empleados. Este ejemplo corresponde tanto para administrador como para superadministrador.</w:t>
+        <w:t>La vista de edición de usuarios permite modificar la información de los usuarios de cualquier de los 3 tipos permitidos (superadministrador/administrador/usuario final). Los tipos de datos están considerados según lo especificado por el cliente Concha y Toro para sus empleados. Este ejemplo corresponde tanto para administrador como para superadministrador.</w:t>
       </w:r>
     </w:p>
     <w:p>
@@ -7659,11 +7629,181 @@
           <w:sz w:val="24"/>
           <w:szCs w:val="24"/>
         </w:rPr>
+        <w:sectPr>
+          <w:pgSz w:w="15840" w:h="12240" w:orient="landscape" w:code="1"/>
+          <w:pgMar w:top="1701" w:right="1417" w:bottom="1701" w:left="1417" w:header="708" w:footer="708" w:gutter="0"/>
+          <w:pgNumType w:start="1"/>
+          <w:cols w:space="720"/>
+          <w:docGrid w:linePitch="299"/>
+        </w:sectPr>
+      </w:pPr>
+    </w:p>
+    <w:p>
+      <w:pPr>
+        <w:spacing w:line="276" w:lineRule="auto"/>
+        <w:jc w:val="center"/>
+        <w:rPr>
+          <w:rFonts w:ascii="Arial" w:eastAsia="Arial" w:hAnsi="Arial" w:cs="Arial"/>
+          <w:b/>
+          <w:sz w:val="40"/>
+          <w:szCs w:val="40"/>
+        </w:rPr>
+      </w:pPr>
+      <w:proofErr w:type="gramStart"/>
+      <w:r>
+        <w:rPr>
+          <w:rFonts w:ascii="Arial" w:eastAsia="Arial" w:hAnsi="Arial" w:cs="Arial"/>
+          <w:b/>
+          <w:sz w:val="40"/>
+          <w:szCs w:val="40"/>
+        </w:rPr>
+        <w:lastRenderedPageBreak/>
+        <w:t>LINK</w:t>
+      </w:r>
+      <w:proofErr w:type="gramEnd"/>
+      <w:r>
+        <w:rPr>
+          <w:rFonts w:ascii="Arial" w:eastAsia="Arial" w:hAnsi="Arial" w:cs="Arial"/>
+          <w:b/>
+          <w:sz w:val="40"/>
+          <w:szCs w:val="40"/>
+        </w:rPr>
+        <w:t xml:space="preserve"> DE REPOSITORIO EN GITHUB</w:t>
+      </w:r>
+      <w:r>
+        <w:rPr>
+          <w:rFonts w:ascii="Arial" w:eastAsia="Arial" w:hAnsi="Arial" w:cs="Arial"/>
+          <w:b/>
+          <w:sz w:val="40"/>
+          <w:szCs w:val="40"/>
+        </w:rPr>
+        <w:t xml:space="preserve"> </w:t>
+      </w:r>
+      <w:r>
+        <w:rPr>
+          <w:rFonts w:ascii="Arial" w:eastAsia="Arial" w:hAnsi="Arial" w:cs="Arial"/>
+          <w:bCs/>
+          <w:sz w:val="32"/>
+          <w:szCs w:val="32"/>
+        </w:rPr>
+        <w:t>(</w:t>
+      </w:r>
+      <w:r>
+        <w:rPr>
+          <w:rFonts w:ascii="Arial" w:eastAsia="Arial" w:hAnsi="Arial" w:cs="Arial"/>
+          <w:bCs/>
+          <w:i/>
+          <w:iCs/>
+          <w:sz w:val="32"/>
+          <w:szCs w:val="32"/>
+        </w:rPr>
+        <w:t>Sprint 2</w:t>
+      </w:r>
+      <w:r>
+        <w:rPr>
+          <w:rFonts w:ascii="Arial" w:eastAsia="Arial" w:hAnsi="Arial" w:cs="Arial"/>
+          <w:bCs/>
+          <w:sz w:val="32"/>
+          <w:szCs w:val="32"/>
+        </w:rPr>
+        <w:t>)</w:t>
+      </w:r>
+    </w:p>
+    <w:p>
+      <w:pPr>
+        <w:pBdr>
+          <w:top w:val="nil"/>
+          <w:left w:val="nil"/>
+          <w:bottom w:val="nil"/>
+          <w:right w:val="nil"/>
+          <w:between w:val="nil"/>
+        </w:pBdr>
+        <w:spacing w:after="0" w:line="276" w:lineRule="auto"/>
+        <w:jc w:val="both"/>
+        <w:rPr>
+          <w:rFonts w:ascii="Arial" w:eastAsia="Arial" w:hAnsi="Arial" w:cs="Arial"/>
+          <w:b/>
+          <w:color w:val="000000"/>
+          <w:sz w:val="24"/>
+          <w:szCs w:val="24"/>
+        </w:rPr>
+      </w:pPr>
+    </w:p>
+    <w:p>
+      <w:pPr>
+        <w:pBdr>
+          <w:top w:val="nil"/>
+          <w:left w:val="nil"/>
+          <w:bottom w:val="nil"/>
+          <w:right w:val="nil"/>
+          <w:between w:val="nil"/>
+        </w:pBdr>
+        <w:spacing w:after="0" w:line="276" w:lineRule="auto"/>
+        <w:jc w:val="center"/>
+        <w:rPr>
+          <w:rFonts w:ascii="Arial" w:eastAsia="Arial" w:hAnsi="Arial" w:cs="Arial"/>
+          <w:b/>
+          <w:color w:val="000000"/>
+          <w:sz w:val="24"/>
+          <w:szCs w:val="24"/>
+        </w:rPr>
+      </w:pPr>
+      <w:hyperlink r:id="rId16" w:history="1">
+        <w:r>
+          <w:rPr>
+            <w:rStyle w:val="Hyperlink"/>
+            <w:rFonts w:ascii="Arial" w:eastAsia="Arial" w:hAnsi="Arial" w:cs="Arial"/>
+            <w:b/>
+            <w:sz w:val="24"/>
+            <w:szCs w:val="24"/>
+          </w:rPr>
+          <w:t>https://github.com/jpml1771/Grupo12_2113.git</w:t>
+        </w:r>
+      </w:hyperlink>
+    </w:p>
+    <w:p>
+      <w:pPr>
+        <w:pBdr>
+          <w:top w:val="nil"/>
+          <w:left w:val="nil"/>
+          <w:bottom w:val="nil"/>
+          <w:right w:val="nil"/>
+          <w:between w:val="nil"/>
+        </w:pBdr>
+        <w:spacing w:after="0" w:line="276" w:lineRule="auto"/>
+        <w:jc w:val="center"/>
+        <w:rPr>
+          <w:rFonts w:ascii="Arial" w:eastAsia="Arial" w:hAnsi="Arial" w:cs="Arial"/>
+          <w:b/>
+          <w:color w:val="000000"/>
+          <w:sz w:val="24"/>
+          <w:szCs w:val="24"/>
+        </w:rPr>
+      </w:pPr>
+    </w:p>
+    <w:p>
+      <w:pPr>
+        <w:pBdr>
+          <w:top w:val="nil"/>
+          <w:left w:val="nil"/>
+          <w:bottom w:val="nil"/>
+          <w:right w:val="nil"/>
+          <w:between w:val="nil"/>
+        </w:pBdr>
+        <w:spacing w:after="0" w:line="276" w:lineRule="auto"/>
+        <w:jc w:val="center"/>
+        <w:rPr>
+          <w:rFonts w:ascii="Arial" w:eastAsia="Arial" w:hAnsi="Arial" w:cs="Arial"/>
+          <w:b/>
+          <w:color w:val="000000"/>
+          <w:sz w:val="24"/>
+          <w:szCs w:val="24"/>
+        </w:rPr>
       </w:pPr>
     </w:p>
     <w:sectPr>
-      <w:pgSz w:w="15840" w:h="12240" w:orient="landscape" w:code="1"/>
-      <w:pgMar w:top="1701" w:right="1417" w:bottom="1701" w:left="1417" w:header="708" w:footer="708" w:gutter="0"/>
+      <w:pgSz w:w="12240" w:h="15840" w:code="1"/>
+      <w:pgMar w:top="1417" w:right="1701" w:bottom="1417" w:left="1701" w:header="708" w:footer="708" w:gutter="0"/>
       <w:pgNumType w:start="1"/>
       <w:cols w:space="720"/>
       <w:docGrid w:linePitch="299"/>
@@ -10395,7 +10535,7 @@
   <w:style w:type="paragraph" w:default="1" w:styleId="Normal">
     <w:name w:val="Normal"/>
     <w:qFormat/>
-    <w:rsid w:val="00BB3902"/>
+    <w:rsid w:val="008035C4"/>
   </w:style>
   <w:style w:type="paragraph" w:styleId="Heading1">
     <w:name w:val="heading 1"/>
@@ -10711,6 +10851,29 @@
       <w:color w:val="44546A" w:themeColor="text2"/>
       <w:sz w:val="18"/>
       <w:szCs w:val="18"/>
+    </w:rPr>
+  </w:style>
+  <w:style w:type="character" w:styleId="Hyperlink">
+    <w:name w:val="Hyperlink"/>
+    <w:basedOn w:val="DefaultParagraphFont"/>
+    <w:uiPriority w:val="99"/>
+    <w:unhideWhenUsed/>
+    <w:rsid w:val="008035C4"/>
+    <w:rPr>
+      <w:color w:val="0563C1" w:themeColor="hyperlink"/>
+      <w:u w:val="single"/>
+    </w:rPr>
+  </w:style>
+  <w:style w:type="character" w:styleId="UnresolvedMention">
+    <w:name w:val="Unresolved Mention"/>
+    <w:basedOn w:val="DefaultParagraphFont"/>
+    <w:uiPriority w:val="99"/>
+    <w:semiHidden/>
+    <w:unhideWhenUsed/>
+    <w:rsid w:val="008035C4"/>
+    <w:rPr>
+      <w:color w:val="605E5C"/>
+      <w:shd w:val="clear" w:color="auto" w:fill="E1DFDD"/>
     </w:rPr>
   </w:style>
 </w:styles>
@@ -11012,28 +11175,28 @@
 </file>
 
 <file path=customXml/item1.xml><?xml version="1.0" encoding="utf-8"?>
+<b:Sources xmlns:b="http://schemas.openxmlformats.org/officeDocument/2006/bibliography" xmlns="http://schemas.openxmlformats.org/officeDocument/2006/bibliography" SelectedStyle="\APASixthEditionOfficeOnline.xsl" StyleName="APA" Version="6"/>
+</file>
+
+<file path=customXml/item2.xml><?xml version="1.0" encoding="utf-8"?>
 <go:gDocsCustomXmlDataStorage xmlns:go="http://customooxmlschemas.google.com/" xmlns:r="http://schemas.openxmlformats.org/officeDocument/2006/relationships">
   <go:docsCustomData xmlns:go="http://customooxmlschemas.google.com/" roundtripDataSignature="AMtx7mjISHfWl32k2ecfiOZ0EFofYrfPEw==">AMUW2mXq2zjMVPHzOma5CZmuMafC9gQJWThPsa4ZkJqPNNHWNCmYDxZ29MPlfM1VO7v2d091BsvSKWwj6lhS8WnmTyq95LUVKw0Mubo4TLNnl9YcYuI1Ke4=</go:docsCustomData>
 </go:gDocsCustomXmlDataStorage>
 </file>
 
-<file path=customXml/item2.xml><?xml version="1.0" encoding="utf-8"?>
-<b:Sources xmlns:b="http://schemas.openxmlformats.org/officeDocument/2006/bibliography" xmlns="http://schemas.openxmlformats.org/officeDocument/2006/bibliography" SelectedStyle="\APASixthEditionOfficeOnline.xsl" StyleName="APA" Version="6"/>
+<file path=customXml/itemProps1.xml><?xml version="1.0" encoding="utf-8"?>
+<ds:datastoreItem xmlns:ds="http://schemas.openxmlformats.org/officeDocument/2006/customXml" ds:itemID="{6EFCE6EE-1B36-407A-9BC5-8474C2045EDF}">
+  <ds:schemaRefs>
+    <ds:schemaRef ds:uri="http://schemas.openxmlformats.org/officeDocument/2006/bibliography"/>
+  </ds:schemaRefs>
+</ds:datastoreItem>
 </file>
 
-<file path=customXml/itemProps1.xml><?xml version="1.0" encoding="utf-8"?>
+<file path=customXml/itemProps2.xml><?xml version="1.0" encoding="utf-8"?>
 <ds:datastoreItem xmlns:ds="http://schemas.openxmlformats.org/officeDocument/2006/customXml" ds:itemID="{11111111-1234-1234-1234-123412341234}">
   <ds:schemaRefs>
     <ds:schemaRef ds:uri="http://customooxmlschemas.google.com/"/>
     <ds:schemaRef ds:uri="http://schemas.openxmlformats.org/officeDocument/2006/relationships"/>
   </ds:schemaRefs>
 </ds:datastoreItem>
-</file>
-
-<file path=customXml/itemProps2.xml><?xml version="1.0" encoding="utf-8"?>
-<ds:datastoreItem xmlns:ds="http://schemas.openxmlformats.org/officeDocument/2006/customXml" ds:itemID="{6EFCE6EE-1B36-407A-9BC5-8474C2045EDF}">
-  <ds:schemaRefs>
-    <ds:schemaRef ds:uri="http://schemas.openxmlformats.org/officeDocument/2006/bibliography"/>
-  </ds:schemaRefs>
-</ds:datastoreItem>
 </file>
</xml_diff>